<commit_message>
Updated Lab4 after Lecture 4
</commit_message>
<xml_diff>
--- a/PowerBIQuickStart.E04/Lab4/Lab4_Part2.docx
+++ b/PowerBIQuickStart.E04/Lab4/Lab4_Part2.docx
@@ -96,7 +96,10 @@
         <w:t xml:space="preserve"> for your report (include the most important visualization in it). S</w:t>
       </w:r>
       <w:r>
-        <w:t>hare your dashboard</w:t>
+        <w:t xml:space="preserve">hare your </w:t>
+      </w:r>
+      <w:r>
+        <w:t>report and dashboard</w:t>
       </w:r>
       <w:r>
         <w:t xml:space="preserve"> with </w:t>

</xml_diff>